<commit_message>
+8-9, +append in 3
</commit_message>
<xml_diff>
--- a/Polny_spisok_voprosov_k_ekzamenu_po_OS.docx
+++ b/Polny_spisok_voprosov_k_ekzamenu_po_OS.docx
@@ -189,8 +189,6 @@
         </w:rPr>
         <w:t> </w:t>
       </w:r>
-      <w:bookmarkStart w:id="0" w:name="_GoBack"/>
-      <w:bookmarkEnd w:id="0"/>
     </w:p>
     <w:p>
       <w:pPr>
@@ -199,7 +197,7 @@
           <w:ilvl w:val="0"/>
           <w:numId w:val="29"/>
         </w:numPr>
-        <w:shd w:val="clear" w:color="auto" w:fill="FFFFCC"/>
+        <w:shd w:val="clear" w:color="auto" w:fill="C2D69B" w:themeFill="accent3" w:themeFillTint="99"/>
         <w:spacing w:before="0" w:beforeAutospacing="0" w:after="0" w:afterAutospacing="0"/>
         <w:textAlignment w:val="baseline"/>
       </w:pPr>
@@ -223,7 +221,7 @@
           <w:ilvl w:val="0"/>
           <w:numId w:val="29"/>
         </w:numPr>
-        <w:shd w:val="clear" w:color="auto" w:fill="FFFFCC"/>
+        <w:shd w:val="clear" w:color="auto" w:fill="C2D69B" w:themeFill="accent3" w:themeFillTint="99"/>
         <w:spacing w:before="0" w:beforeAutospacing="0" w:after="0" w:afterAutospacing="0"/>
         <w:textAlignment w:val="baseline"/>
       </w:pPr>
@@ -245,6 +243,8 @@
         </w:rPr>
         <w:br/>
       </w:r>
+      <w:bookmarkStart w:id="0" w:name="_GoBack"/>
+      <w:bookmarkEnd w:id="0"/>
     </w:p>
     <w:p>
       <w:pPr>

</xml_diff>

<commit_message>
+1,4-6 from additional questions
</commit_message>
<xml_diff>
--- a/Polny_spisok_voprosov_k_ekzamenu_po_OS.docx
+++ b/Polny_spisok_voprosov_k_ekzamenu_po_OS.docx
@@ -688,8 +688,6 @@
         </w:rPr>
         <w:t> </w:t>
       </w:r>
-      <w:bookmarkStart w:id="0" w:name="_GoBack"/>
-      <w:bookmarkEnd w:id="0"/>
     </w:p>
     <w:p>
       <w:pPr>
@@ -698,7 +696,7 @@
           <w:ilvl w:val="0"/>
           <w:numId w:val="20"/>
         </w:numPr>
-        <w:shd w:val="clear" w:color="auto" w:fill="FFFFCC"/>
+        <w:shd w:val="clear" w:color="auto" w:fill="C2D69B" w:themeFill="accent3" w:themeFillTint="99"/>
         <w:tabs>
           <w:tab w:val="clear" w:pos="720"/>
           <w:tab w:val="num" w:pos="1080"/>
@@ -768,7 +766,6 @@
         </w:rPr>
         <w:t>Кэш. Реализация (структура таблицы). Расчет </w:t>
       </w:r>
-      <w:proofErr w:type="spellStart"/>
       <w:r>
         <w:rPr>
           <w:rStyle w:val="m-2726961849626507344gmail-spellingerror"/>
@@ -778,13 +775,12 @@
       <w:r>
         <w:rPr>
           <w:rStyle w:val="m-2726961849626507344gmail-spellingerror"/>
-          <w:sz w:val="19"/>
+          <w:sz w:val="28"/>
           <w:szCs w:val="19"/>
           <w:vertAlign w:val="subscript"/>
         </w:rPr>
         <w:t>среднее</w:t>
       </w:r>
-      <w:proofErr w:type="spellEnd"/>
       <w:r>
         <w:rPr>
           <w:rStyle w:val="m-2726961849626507344gmail-normaltextrun"/>
@@ -805,7 +801,7 @@
           <w:ilvl w:val="0"/>
           <w:numId w:val="23"/>
         </w:numPr>
-        <w:shd w:val="clear" w:color="auto" w:fill="FFFFCC"/>
+        <w:shd w:val="clear" w:color="auto" w:fill="C2D69B" w:themeFill="accent3" w:themeFillTint="99"/>
         <w:tabs>
           <w:tab w:val="clear" w:pos="720"/>
           <w:tab w:val="num" w:pos="1080"/>
@@ -833,7 +829,7 @@
           <w:ilvl w:val="0"/>
           <w:numId w:val="24"/>
         </w:numPr>
-        <w:shd w:val="clear" w:color="auto" w:fill="FFFFCC"/>
+        <w:shd w:val="clear" w:color="auto" w:fill="C2D69B" w:themeFill="accent3" w:themeFillTint="99"/>
         <w:tabs>
           <w:tab w:val="clear" w:pos="720"/>
           <w:tab w:val="num" w:pos="1080"/>
@@ -844,8 +840,15 @@
       <w:r>
         <w:rPr>
           <w:rStyle w:val="m-2726961849626507344gmail-normaltextrun"/>
-        </w:rPr>
-        <w:t>Гарвардская и фоннеймановские модели памяти.</w:t>
+          <w:shd w:val="clear" w:color="auto" w:fill="C2D69B" w:themeFill="accent3" w:themeFillTint="99"/>
+        </w:rPr>
+        <w:t>Гарвардская и фоннеймановские модели памяти</w:t>
+      </w:r>
+      <w:r>
+        <w:rPr>
+          <w:rStyle w:val="m-2726961849626507344gmail-normaltextrun"/>
+        </w:rPr>
+        <w:t>.</w:t>
       </w:r>
       <w:r>
         <w:rPr>
@@ -861,7 +864,7 @@
           <w:ilvl w:val="0"/>
           <w:numId w:val="25"/>
         </w:numPr>
-        <w:shd w:val="clear" w:color="auto" w:fill="FFFFCC"/>
+        <w:shd w:val="clear" w:color="auto" w:fill="C2D69B" w:themeFill="accent3" w:themeFillTint="99"/>
         <w:tabs>
           <w:tab w:val="clear" w:pos="720"/>
           <w:tab w:val="num" w:pos="1080"/>
@@ -970,6 +973,8 @@
       <w:pPr>
         <w:shd w:val="clear" w:color="auto" w:fill="FFFFCC"/>
       </w:pPr>
+      <w:bookmarkStart w:id="0" w:name="_GoBack"/>
+      <w:bookmarkEnd w:id="0"/>
     </w:p>
     <w:sectPr>
       <w:pgSz w:w="11906" w:h="16838"/>

</xml_diff>

<commit_message>
+2,3,9 from additional questions
</commit_message>
<xml_diff>
--- a/Polny_spisok_voprosov_k_ekzamenu_po_OS.docx
+++ b/Polny_spisok_voprosov_k_ekzamenu_po_OS.docx
@@ -724,7 +724,7 @@
           <w:ilvl w:val="0"/>
           <w:numId w:val="21"/>
         </w:numPr>
-        <w:shd w:val="clear" w:color="auto" w:fill="FFFFCC"/>
+        <w:shd w:val="clear" w:color="auto" w:fill="C2D69B" w:themeFill="accent3" w:themeFillTint="99"/>
         <w:tabs>
           <w:tab w:val="clear" w:pos="720"/>
           <w:tab w:val="num" w:pos="1080"/>
@@ -752,7 +752,7 @@
           <w:ilvl w:val="0"/>
           <w:numId w:val="22"/>
         </w:numPr>
-        <w:shd w:val="clear" w:color="auto" w:fill="FFFFCC"/>
+        <w:shd w:val="clear" w:color="auto" w:fill="C2D69B" w:themeFill="accent3" w:themeFillTint="99"/>
         <w:tabs>
           <w:tab w:val="clear" w:pos="720"/>
           <w:tab w:val="num" w:pos="1080"/>
@@ -760,6 +760,7 @@
         <w:spacing w:before="0" w:beforeAutospacing="0" w:after="0" w:afterAutospacing="0"/>
         <w:textAlignment w:val="baseline"/>
       </w:pPr>
+      <w:bookmarkStart w:id="0" w:name="_GoBack"/>
       <w:r>
         <w:rPr>
           <w:rStyle w:val="m-2726961849626507344gmail-normaltextrun"/>
@@ -948,7 +949,7 @@
           <w:ilvl w:val="0"/>
           <w:numId w:val="28"/>
         </w:numPr>
-        <w:shd w:val="clear" w:color="auto" w:fill="FFFFCC"/>
+        <w:shd w:val="clear" w:color="auto" w:fill="C2D69B" w:themeFill="accent3" w:themeFillTint="99"/>
         <w:tabs>
           <w:tab w:val="clear" w:pos="720"/>
           <w:tab w:val="num" w:pos="1080"/>
@@ -969,12 +970,11 @@
         <w:t> </w:t>
       </w:r>
     </w:p>
+    <w:bookmarkEnd w:id="0"/>
     <w:p>
       <w:pPr>
         <w:shd w:val="clear" w:color="auto" w:fill="FFFFCC"/>
       </w:pPr>
-      <w:bookmarkStart w:id="0" w:name="_GoBack"/>
-      <w:bookmarkEnd w:id="0"/>
     </w:p>
     <w:sectPr>
       <w:pgSz w:w="11906" w:h="16838"/>

</xml_diff>